<commit_message>
fix bug while processing fldSimple.
bug when fldSimple consists of more than one run.
</commit_message>
<xml_diff>
--- a/src/test/resources/chartTest.docx
+++ b/src/test/resources/chartTest.docx
@@ -38,48 +38,22 @@
             <w:vMerge w:val="restart"/>
           </w:tcPr>
           <w:p>
-            <w:r>
-              <w:fldChar w:fldCharType="begin"/>
-            </w:r>
-            <w:r>
-              <w:instrText xml:space="preserve"> MERGEFIELD  "@before-row#list .vars[\"disk-usage-summary\"] as u"  \* MERGEFORMAT </w:instrText>
-            </w:r>
-            <w:r>
-              <w:fldChar w:fldCharType="separate"/>
-            </w:r>
-            <w:r>
-              <w:rPr>
-                <w:noProof/>
-              </w:rPr>
-              <w:t>«@before-row#list .vars["disk-usage-summa»</w:t>
-            </w:r>
-            <w:r>
-              <w:rPr>
-                <w:noProof/>
-              </w:rPr>
-              <w:fldChar w:fldCharType="end"/>
-            </w:r>
-            <w:r>
-              <w:fldChar w:fldCharType="begin"/>
-            </w:r>
-            <w:r>
-              <w:instrText xml:space="preserve"> MERGEFIELD  ${u[\"host\"]}  \* MERGEFORMAT </w:instrText>
-            </w:r>
-            <w:r>
-              <w:fldChar w:fldCharType="separate"/>
-            </w:r>
-            <w:r>
-              <w:rPr>
-                <w:noProof/>
-              </w:rPr>
-              <w:t>«${u["host"]}»</w:t>
-            </w:r>
-            <w:r>
-              <w:rPr>
-                <w:noProof/>
-              </w:rPr>
-              <w:fldChar w:fldCharType="end"/>
-            </w:r>
+            <w:fldSimple w:instr=" MERGEFIELD  &quot;@before-row#list .vars[\&quot;disk-usage-summary\&quot;] as u&quot;  \* MERGEFORMAT ">
+              <w:r>
+                <w:rPr>
+                  <w:noProof/>
+                </w:rPr>
+                <w:t>«@before-row#list .vars["disk-usage-summa»</w:t>
+              </w:r>
+            </w:fldSimple>
+            <w:fldSimple w:instr=" MERGEFIELD  ${u[\&quot;host\&quot;]}  \* MERGEFORMAT ">
+              <w:r>
+                <w:rPr>
+                  <w:noProof/>
+                </w:rPr>
+                <w:t>«${u["host"]}»</w:t>
+              </w:r>
+            </w:fldSimple>
           </w:p>
         </w:tc>
         <w:tc>
@@ -112,6 +86,7 @@
             <w:tcW w:w="4612" w:type="dxa"/>
           </w:tcPr>
           <w:p>
+            <w:bookmarkStart w:id="0" w:name="_GoBack"/>
             <w:r>
               <w:rPr>
                 <w:rFonts w:hint="eastAsia"/>
@@ -131,7 +106,6 @@
                 </wp:inline>
               </w:drawing>
             </w:r>
-            <w:bookmarkStart w:id="0" w:name="_GoBack"/>
             <w:bookmarkEnd w:id="0"/>
           </w:p>
         </w:tc>
@@ -152,149 +126,84 @@
             <w:tcW w:w="4612" w:type="dxa"/>
           </w:tcPr>
           <w:p>
-            <w:r>
-              <w:fldChar w:fldCharType="begin"/>
-            </w:r>
-            <w:r>
-              <w:instrText xml:space="preserve"> MERGEFIELD  "@before-row#list u[\"disk-usage\"] as d"  \* MERGEFORMAT </w:instrText>
-            </w:r>
-            <w:r>
-              <w:fldChar w:fldCharType="separate"/>
-            </w:r>
-            <w:r>
-              <w:rPr>
-                <w:noProof/>
-              </w:rPr>
-              <w:t>«@before-row#list u["disk-usage"] as d»</w:t>
-            </w:r>
-            <w:r>
-              <w:rPr>
-                <w:noProof/>
-              </w:rPr>
-              <w:fldChar w:fldCharType="end"/>
-            </w:r>
-            <w:r>
-              <w:fldChar w:fldCharType="begin"/>
-            </w:r>
-            <w:r>
-              <w:instrText xml:space="preserve"> MERGEFIELD  @after-row/#list  \* MERGEFORMAT </w:instrText>
-            </w:r>
-            <w:r>
-              <w:fldChar w:fldCharType="separate"/>
-            </w:r>
-            <w:r>
-              <w:rPr>
-                <w:noProof/>
-              </w:rPr>
-              <w:t>«@after-row/</w:t>
-            </w:r>
-            <w:r>
-              <w:rPr>
-                <w:rFonts w:hint="eastAsia"/>
-                <w:noProof/>
-              </w:rPr>
-              <w:t>#</w:t>
-            </w:r>
-            <w:r>
-              <w:rPr>
-                <w:noProof/>
-              </w:rPr>
-              <w:t>list»</w:t>
-            </w:r>
-            <w:r>
-              <w:rPr>
-                <w:noProof/>
-              </w:rPr>
-              <w:fldChar w:fldCharType="end"/>
-            </w:r>
-            <w:r>
-              <w:fldChar w:fldCharType="begin"/>
-            </w:r>
-            <w:r>
-              <w:instrText xml:space="preserve"> MERGEFIELD  ${d[\"disk-name\"]}  \* MERGEFORMAT </w:instrText>
-            </w:r>
-            <w:r>
-              <w:fldChar w:fldCharType="separate"/>
-            </w:r>
-            <w:r>
-              <w:rPr>
-                <w:noProof/>
-              </w:rPr>
-              <w:t>«${d["disk-name"]}»</w:t>
-            </w:r>
-            <w:r>
-              <w:rPr>
-                <w:noProof/>
-              </w:rPr>
-              <w:fldChar w:fldCharType="end"/>
-            </w:r>
+            <w:fldSimple w:instr=" MERGEFIELD  &quot;@before-row#list u[\&quot;disk-usage\&quot;] as d&quot;  \* MERGEFORMAT ">
+              <w:r>
+                <w:rPr>
+                  <w:noProof/>
+                </w:rPr>
+                <w:t>«@before-row#list u["disk-usage"] as d»</w:t>
+              </w:r>
+            </w:fldSimple>
+            <w:fldSimple w:instr=" MERGEFIELD  @after-row/#list  \* MERGEFORMAT ">
+              <w:r>
+                <w:rPr>
+                  <w:noProof/>
+                </w:rPr>
+                <w:t>«@after-row/</w:t>
+              </w:r>
+              <w:r>
+                <w:rPr>
+                  <w:rFonts w:hint="eastAsia"/>
+                  <w:noProof/>
+                </w:rPr>
+                <w:t>#</w:t>
+              </w:r>
+              <w:r>
+                <w:rPr>
+                  <w:noProof/>
+                </w:rPr>
+                <w:t>list»</w:t>
+              </w:r>
+            </w:fldSimple>
+            <w:fldSimple w:instr=" MERGEFIELD  ${d[\&quot;disk-name\&quot;]}  \* MERGEFORMAT ">
+              <w:r>
+                <w:rPr>
+                  <w:noProof/>
+                </w:rPr>
+                <w:t>«${d["disk-name"]}»</w:t>
+              </w:r>
+            </w:fldSimple>
             <w:r>
               <w:rPr>
                 <w:rFonts w:hint="eastAsia"/>
               </w:rPr>
               <w:t>:</w:t>
             </w:r>
-            <w:r>
-              <w:fldChar w:fldCharType="begin"/>
-            </w:r>
-            <w:r>
-              <w:instrText xml:space="preserve"> MERGEFIELD  ${d[\"usage\"]}  \* MERGEFORMAT </w:instrText>
-            </w:r>
-            <w:r>
-              <w:fldChar w:fldCharType="separate"/>
-            </w:r>
-            <w:r>
-              <w:rPr>
-                <w:noProof/>
-              </w:rPr>
-              <w:t>«${d["usage"]}»</w:t>
-            </w:r>
-            <w:r>
-              <w:rPr>
-                <w:noProof/>
-              </w:rPr>
-              <w:fldChar w:fldCharType="end"/>
-            </w:r>
+            <w:fldSimple w:instr=" MERGEFIELD  ${d[\&quot;usage\&quot;]}  \* MERGEFORMAT ">
+              <w:r>
+                <w:rPr>
+                  <w:noProof/>
+                </w:rPr>
+                <w:t>«${d["usage"]}»</w:t>
+              </w:r>
+            </w:fldSimple>
             <w:r>
               <w:rPr>
                 <w:rFonts w:hint="eastAsia"/>
               </w:rPr>
               <w:t>%</w:t>
             </w:r>
-            <w:r>
-              <w:fldChar w:fldCharType="begin"/>
-            </w:r>
-            <w:r>
-              <w:instrText xml:space="preserve"> MERGEFIELD  @after-row/#list  \* MERGEFORMAT </w:instrText>
-            </w:r>
-            <w:r>
-              <w:fldChar w:fldCharType="separate"/>
-            </w:r>
-            <w:r>
-              <w:rPr>
-                <w:noProof/>
-              </w:rPr>
-              <w:t>«@after-row/</w:t>
-            </w:r>
-            <w:r>
-              <w:rPr>
-                <w:rFonts w:hint="eastAsia"/>
-                <w:noProof/>
-              </w:rPr>
-              <w:t>#</w:t>
-            </w:r>
-            <w:r>
-              <w:rPr>
-                <w:noProof/>
-              </w:rPr>
-              <w:t>list»</w:t>
-            </w:r>
-            <w:r>
-              <w:rPr>
-                <w:noProof/>
-              </w:rPr>
-              <w:fldChar w:fldCharType="end"/>
-            </w:r>
+            <w:fldSimple w:instr=" MERGEFIELD  @after-row/#list  \* MERGEFORMAT ">
+              <w:r>
+                <w:rPr>
+                  <w:noProof/>
+                </w:rPr>
+                <w:t>«@after-row/</w:t>
+              </w:r>
+              <w:r>
+                <w:rPr>
+                  <w:rFonts w:hint="eastAsia"/>
+                  <w:noProof/>
+                </w:rPr>
+                <w:t>#</w:t>
+              </w:r>
+              <w:r>
+                <w:rPr>
+                  <w:noProof/>
+                </w:rPr>
+                <w:t>list»</w:t>
+              </w:r>
+            </w:fldSimple>
           </w:p>
         </w:tc>
       </w:tr>
@@ -1192,7 +1101,7 @@
             <c:numRef>
               <c:f>Sheet1!$B$2:$B$4</c:f>
               <c:numCache>
-                <c:formatCode>G/표준</c:formatCode>
+                <c:formatCode>General</c:formatCode>
                 <c:ptCount val="3"/>
                 <c:pt idx="0">
                   <c:v>10</c:v>
@@ -1201,7 +1110,7 @@
                   <c:v>0</c:v>
                 </c:pt>
                 <c:pt idx="2">
-                  <c:v>30</c:v>
+                  <c:v>80</c:v>
                 </c:pt>
               </c:numCache>
             </c:numRef>
@@ -1216,11 +1125,11 @@
           <c:showBubbleSize val="0"/>
         </c:dLbls>
         <c:gapWidth val="150"/>
-        <c:axId val="216955520"/>
-        <c:axId val="220476928"/>
+        <c:axId val="218953216"/>
+        <c:axId val="218954752"/>
       </c:barChart>
       <c:catAx>
-        <c:axId val="216955520"/>
+        <c:axId val="218953216"/>
         <c:scaling>
           <c:orientation val="maxMin"/>
         </c:scaling>
@@ -1229,7 +1138,7 @@
         <c:majorTickMark val="out"/>
         <c:minorTickMark val="none"/>
         <c:tickLblPos val="nextTo"/>
-        <c:crossAx val="220476928"/>
+        <c:crossAx val="218954752"/>
         <c:crosses val="autoZero"/>
         <c:auto val="1"/>
         <c:lblAlgn val="ctr"/>
@@ -1237,7 +1146,7 @@
         <c:noMultiLvlLbl val="0"/>
       </c:catAx>
       <c:valAx>
-        <c:axId val="220476928"/>
+        <c:axId val="218954752"/>
         <c:scaling>
           <c:orientation val="minMax"/>
           <c:max val="100"/>
@@ -1245,11 +1154,11 @@
         <c:delete val="0"/>
         <c:axPos val="t"/>
         <c:majorGridlines/>
-        <c:numFmt formatCode="G/표준" sourceLinked="1"/>
+        <c:numFmt formatCode="General" sourceLinked="1"/>
         <c:majorTickMark val="out"/>
         <c:minorTickMark val="none"/>
         <c:tickLblPos val="nextTo"/>
-        <c:crossAx val="216955520"/>
+        <c:crossAx val="218953216"/>
         <c:crosses val="autoZero"/>
         <c:crossBetween val="between"/>
       </c:valAx>
@@ -1563,7 +1472,7 @@
 </file>
 
 <file path=customXml/itemProps1.xml><?xml version="1.0" encoding="utf-8"?>
-<ds:datastoreItem xmlns:ds="http://schemas.openxmlformats.org/officeDocument/2006/customXml" ds:itemID="{9EDD1CBE-8D25-4DA1-9669-C7892E8ADBC0}">
+<ds:datastoreItem xmlns:ds="http://schemas.openxmlformats.org/officeDocument/2006/customXml" ds:itemID="{BDF5AABA-6D23-4957-A5F2-CA3AFFBF1F4C}">
   <ds:schemaRefs>
     <ds:schemaRef ds:uri="http://schemas.openxmlformats.org/officeDocument/2006/bibliography"/>
   </ds:schemaRefs>

</xml_diff>

<commit_message>
chart is now copied and updated.
</commit_message>
<xml_diff>
--- a/src/test/resources/chartTest.docx
+++ b/src/test/resources/chartTest.docx
@@ -28,6 +28,7 @@
           </w:p>
         </w:tc>
       </w:tr>
+      <w:bookmarkStart w:id="0" w:name="_GoBack"/>
       <w:tr>
         <w:trPr>
           <w:trHeight w:val="173"/>
@@ -38,14 +39,27 @@
             <w:vMerge w:val="restart"/>
           </w:tcPr>
           <w:p>
-            <w:fldSimple w:instr=" MERGEFIELD  &quot;@before-row#list .vars[\&quot;disk-usage-summary\&quot;] as u&quot;  \* MERGEFORMAT ">
-              <w:r>
-                <w:rPr>
-                  <w:noProof/>
-                </w:rPr>
-                <w:t>«@before-row#list .vars["disk-usage-summa»</w:t>
-              </w:r>
-            </w:fldSimple>
+            <w:r>
+              <w:fldChar w:fldCharType="begin"/>
+            </w:r>
+            <w:r>
+              <w:instrText xml:space="preserve"> MERGEFIELD  "@before-row#list .vars[\"disk-usage-summary\"] as u"  \* MERGEFORMAT </w:instrText>
+            </w:r>
+            <w:r>
+              <w:fldChar w:fldCharType="separate"/>
+            </w:r>
+            <w:r>
+              <w:rPr>
+                <w:noProof/>
+              </w:rPr>
+              <w:t>«@before-row#list .vars["disk-usage-summa»</w:t>
+            </w:r>
+            <w:r>
+              <w:rPr>
+                <w:noProof/>
+              </w:rPr>
+              <w:fldChar w:fldCharType="end"/>
+            </w:r>
             <w:fldSimple w:instr=" MERGEFIELD  ${u[\&quot;host\&quot;]}  \* MERGEFORMAT ">
               <w:r>
                 <w:rPr>
@@ -70,6 +84,7 @@
           </w:p>
         </w:tc>
       </w:tr>
+      <w:bookmarkEnd w:id="0"/>
       <w:tr>
         <w:trPr>
           <w:trHeight w:val="172"/>
@@ -86,7 +101,6 @@
             <w:tcW w:w="4612" w:type="dxa"/>
           </w:tcPr>
           <w:p>
-            <w:bookmarkStart w:id="0" w:name="_GoBack"/>
             <w:r>
               <w:rPr>
                 <w:rFonts w:hint="eastAsia"/>
@@ -106,7 +120,6 @@
                 </wp:inline>
               </w:drawing>
             </w:r>
-            <w:bookmarkEnd w:id="0"/>
           </w:p>
         </w:tc>
       </w:tr>
@@ -168,6 +181,9 @@
                 <w:rFonts w:hint="eastAsia"/>
               </w:rPr>
               <w:t>:</w:t>
+            </w:r>
+            <w:r>
+              <w:t> </w:t>
             </w:r>
             <w:fldSimple w:instr=" MERGEFIELD  ${d[\&quot;usage\&quot;]}  \* MERGEFORMAT ">
               <w:r>
@@ -1125,11 +1141,11 @@
           <c:showBubbleSize val="0"/>
         </c:dLbls>
         <c:gapWidth val="150"/>
-        <c:axId val="218953216"/>
-        <c:axId val="218954752"/>
+        <c:axId val="146375808"/>
+        <c:axId val="146377344"/>
       </c:barChart>
       <c:catAx>
-        <c:axId val="218953216"/>
+        <c:axId val="146375808"/>
         <c:scaling>
           <c:orientation val="maxMin"/>
         </c:scaling>
@@ -1138,7 +1154,7 @@
         <c:majorTickMark val="out"/>
         <c:minorTickMark val="none"/>
         <c:tickLblPos val="nextTo"/>
-        <c:crossAx val="218954752"/>
+        <c:crossAx val="146377344"/>
         <c:crosses val="autoZero"/>
         <c:auto val="1"/>
         <c:lblAlgn val="ctr"/>
@@ -1146,7 +1162,7 @@
         <c:noMultiLvlLbl val="0"/>
       </c:catAx>
       <c:valAx>
-        <c:axId val="218954752"/>
+        <c:axId val="146377344"/>
         <c:scaling>
           <c:orientation val="minMax"/>
           <c:max val="100"/>
@@ -1158,7 +1174,7 @@
         <c:majorTickMark val="out"/>
         <c:minorTickMark val="none"/>
         <c:tickLblPos val="nextTo"/>
-        <c:crossAx val="218953216"/>
+        <c:crossAx val="146375808"/>
         <c:crosses val="autoZero"/>
         <c:crossBetween val="between"/>
       </c:valAx>
@@ -1472,7 +1488,7 @@
 </file>
 
 <file path=customXml/itemProps1.xml><?xml version="1.0" encoding="utf-8"?>
-<ds:datastoreItem xmlns:ds="http://schemas.openxmlformats.org/officeDocument/2006/customXml" ds:itemID="{BDF5AABA-6D23-4957-A5F2-CA3AFFBF1F4C}">
+<ds:datastoreItem xmlns:ds="http://schemas.openxmlformats.org/officeDocument/2006/customXml" ds:itemID="{9C44BB75-5DDF-40E6-B290-64E180B4BE3A}">
   <ds:schemaRefs>
     <ds:schemaRef ds:uri="http://schemas.openxmlformats.org/officeDocument/2006/bibliography"/>
   </ds:schemaRefs>

</xml_diff>